<commit_message>
text editor help file
</commit_message>
<xml_diff>
--- a/Test editors keys.docx
+++ b/Test editors keys.docx
@@ -1210,6 +1210,75 @@
           <w:lang w:val="en"/>
         </w:rPr>
         <w:t xml:space="preserve"> to make searches case insensitive.</w:t>
+      </w:r>
+    </w:p>
+    <w:p>
+      <w:pPr>
+        <w:spacing w:after="0" w:line="240" w:lineRule="auto"/>
+        <w:ind w:left="720"/>
+        <w:rPr>
+          <w:rFonts w:ascii="Times New Roman" w:eastAsia="Times New Roman" w:hAnsi="Times New Roman" w:cs="Times New Roman"/>
+          <w:sz w:val="24"/>
+          <w:szCs w:val="24"/>
+          <w:lang w:val="en"/>
+        </w:rPr>
+      </w:pPr>
+    </w:p>
+    <w:p>
+      <w:pPr>
+        <w:spacing w:after="0" w:line="240" w:lineRule="auto"/>
+        <w:rPr>
+          <w:rFonts w:ascii="Times New Roman" w:eastAsia="Times New Roman" w:hAnsi="Times New Roman" w:cs="Times New Roman"/>
+          <w:b/>
+          <w:bCs/>
+          <w:sz w:val="24"/>
+          <w:szCs w:val="24"/>
+          <w:u w:val="single"/>
+          <w:lang w:val="en"/>
+        </w:rPr>
+      </w:pPr>
+      <w:r>
+        <w:rPr>
+          <w:rFonts w:ascii="Times New Roman" w:eastAsia="Times New Roman" w:hAnsi="Times New Roman" w:cs="Times New Roman"/>
+          <w:b/>
+          <w:bCs/>
+          <w:sz w:val="24"/>
+          <w:szCs w:val="24"/>
+          <w:u w:val="single"/>
+          <w:lang w:val="en"/>
+        </w:rPr>
+        <w:t>UNIX COMMANDS</w:t>
+      </w:r>
+    </w:p>
+    <w:p>
+      <w:pPr>
+        <w:spacing w:after="0" w:line="240" w:lineRule="auto"/>
+        <w:rPr>
+          <w:rFonts w:ascii="Times New Roman" w:eastAsia="Times New Roman" w:hAnsi="Times New Roman" w:cs="Times New Roman"/>
+          <w:sz w:val="24"/>
+          <w:szCs w:val="24"/>
+          <w:lang w:val="en"/>
+        </w:rPr>
+      </w:pPr>
+      <w:proofErr w:type="gramStart"/>
+      <w:r>
+        <w:rPr>
+          <w:rFonts w:ascii="Times New Roman" w:eastAsia="Times New Roman" w:hAnsi="Times New Roman" w:cs="Times New Roman"/>
+          <w:sz w:val="24"/>
+          <w:szCs w:val="24"/>
+          <w:lang w:val="en"/>
+        </w:rPr>
+        <w:t>find .</w:t>
+      </w:r>
+      <w:proofErr w:type="gramEnd"/>
+      <w:r>
+        <w:rPr>
+          <w:rFonts w:ascii="Times New Roman" w:eastAsia="Times New Roman" w:hAnsi="Times New Roman" w:cs="Times New Roman"/>
+          <w:sz w:val="24"/>
+          <w:szCs w:val="24"/>
+          <w:lang w:val="en"/>
+        </w:rPr>
+        <w:t xml:space="preserve"> –name ‘*.v’</w:t>
       </w:r>
     </w:p>
     <w:sectPr>

</xml_diff>

<commit_message>
add buffer switch to text editor help
</commit_message>
<xml_diff>
--- a/Test editors keys.docx
+++ b/Test editors keys.docx
@@ -11,8 +11,6 @@
           <w:u w:val="single"/>
         </w:rPr>
       </w:pPr>
-      <w:bookmarkStart w:id="0" w:name="_GoBack"/>
-      <w:bookmarkEnd w:id="0"/>
       <w:r>
         <w:rPr>
           <w:b/>
@@ -1223,6 +1221,234 @@
           <w:lang w:val="en"/>
         </w:rPr>
       </w:pPr>
+    </w:p>
+    <w:p>
+      <w:pPr>
+        <w:spacing w:after="0" w:line="240" w:lineRule="auto"/>
+        <w:rPr>
+          <w:lang w:val="en"/>
+        </w:rPr>
+      </w:pPr>
+      <w:proofErr w:type="gramStart"/>
+      <w:r>
+        <w:rPr>
+          <w:rStyle w:val="HTMLCode"/>
+          <w:rFonts w:eastAsiaTheme="minorHAnsi"/>
+          <w:lang w:val="en"/>
+        </w:rPr>
+        <w:t>:buffers</w:t>
+      </w:r>
+      <w:proofErr w:type="gramEnd"/>
+      <w:r>
+        <w:rPr>
+          <w:lang w:val="en"/>
+        </w:rPr>
+        <w:t xml:space="preserve"> </w:t>
+      </w:r>
+      <w:r>
+        <w:rPr>
+          <w:lang w:val="en"/>
+        </w:rPr>
+        <w:t xml:space="preserve">; </w:t>
+      </w:r>
+      <w:r>
+        <w:rPr>
+          <w:rStyle w:val="HTMLCode"/>
+          <w:rFonts w:eastAsiaTheme="minorHAnsi"/>
+          <w:lang w:val="en"/>
+        </w:rPr>
+        <w:t>:</w:t>
+      </w:r>
+      <w:proofErr w:type="spellStart"/>
+      <w:r>
+        <w:rPr>
+          <w:rStyle w:val="HTMLCode"/>
+          <w:rFonts w:eastAsiaTheme="minorHAnsi"/>
+          <w:lang w:val="en"/>
+        </w:rPr>
+        <w:t>ls</w:t>
+      </w:r>
+      <w:proofErr w:type="spellEnd"/>
+      <w:r>
+        <w:rPr>
+          <w:lang w:val="en"/>
+        </w:rPr>
+        <w:t xml:space="preserve"> </w:t>
+      </w:r>
+      <w:r>
+        <w:rPr>
+          <w:lang w:val="en"/>
+        </w:rPr>
+        <w:t xml:space="preserve"> ; </w:t>
+      </w:r>
+      <w:r>
+        <w:rPr>
+          <w:rStyle w:val="HTMLCode"/>
+          <w:rFonts w:eastAsiaTheme="minorHAnsi"/>
+          <w:lang w:val="en"/>
+        </w:rPr>
+        <w:t>:files</w:t>
+      </w:r>
+      <w:r>
+        <w:rPr>
+          <w:lang w:val="en"/>
+        </w:rPr>
+        <w:t xml:space="preserve">. </w:t>
+      </w:r>
+    </w:p>
+    <w:p>
+      <w:pPr>
+        <w:spacing w:after="0" w:line="240" w:lineRule="auto"/>
+        <w:ind w:firstLine="720"/>
+        <w:rPr>
+          <w:lang w:val="en"/>
+        </w:rPr>
+      </w:pPr>
+      <w:proofErr w:type="gramStart"/>
+      <w:r>
+        <w:rPr>
+          <w:lang w:val="en"/>
+        </w:rPr>
+        <w:t xml:space="preserve">The </w:t>
+      </w:r>
+      <w:r>
+        <w:rPr>
+          <w:rStyle w:val="HTMLCode"/>
+          <w:rFonts w:eastAsiaTheme="minorHAnsi"/>
+          <w:lang w:val="en"/>
+        </w:rPr>
+        <w:t>:buffers</w:t>
+      </w:r>
+      <w:proofErr w:type="gramEnd"/>
+      <w:r>
+        <w:rPr>
+          <w:lang w:val="en"/>
+        </w:rPr>
+        <w:t xml:space="preserve"> command lists the current buffers. There are two alternate names for this </w:t>
+      </w:r>
+      <w:proofErr w:type="gramStart"/>
+      <w:r>
+        <w:rPr>
+          <w:lang w:val="en"/>
+        </w:rPr>
+        <w:t xml:space="preserve">command </w:t>
+      </w:r>
+      <w:r>
+        <w:rPr>
+          <w:rStyle w:val="HTMLCode"/>
+          <w:rFonts w:eastAsiaTheme="minorHAnsi"/>
+          <w:lang w:val="en"/>
+        </w:rPr>
+        <w:t>:</w:t>
+      </w:r>
+      <w:proofErr w:type="spellStart"/>
+      <w:r>
+        <w:rPr>
+          <w:rStyle w:val="HTMLCode"/>
+          <w:rFonts w:eastAsiaTheme="minorHAnsi"/>
+          <w:lang w:val="en"/>
+        </w:rPr>
+        <w:t>ls</w:t>
+      </w:r>
+      <w:proofErr w:type="spellEnd"/>
+      <w:proofErr w:type="gramEnd"/>
+      <w:r>
+        <w:rPr>
+          <w:lang w:val="en"/>
+        </w:rPr>
+        <w:t xml:space="preserve"> and </w:t>
+      </w:r>
+      <w:r>
+        <w:rPr>
+          <w:rStyle w:val="HTMLCode"/>
+          <w:rFonts w:eastAsiaTheme="minorHAnsi"/>
+          <w:lang w:val="en"/>
+        </w:rPr>
+        <w:t>:files</w:t>
+      </w:r>
+      <w:r>
+        <w:rPr>
+          <w:lang w:val="en"/>
+        </w:rPr>
+        <w:t xml:space="preserve">. By default, only listed buffers will be displayed. Unlisted buffers can be included by </w:t>
+      </w:r>
+      <w:proofErr w:type="gramStart"/>
+      <w:r>
+        <w:rPr>
+          <w:lang w:val="en"/>
+        </w:rPr>
+        <w:t xml:space="preserve">appending </w:t>
+      </w:r>
+      <w:r>
+        <w:rPr>
+          <w:rStyle w:val="HTMLCode"/>
+          <w:rFonts w:eastAsiaTheme="minorHAnsi"/>
+          <w:lang w:val="en"/>
+        </w:rPr>
+        <w:t>!</w:t>
+      </w:r>
+      <w:proofErr w:type="gramEnd"/>
+      <w:r>
+        <w:rPr>
+          <w:lang w:val="en"/>
+        </w:rPr>
+        <w:t xml:space="preserve">, for example </w:t>
+      </w:r>
+      <w:r>
+        <w:rPr>
+          <w:rStyle w:val="HTMLCode"/>
+          <w:rFonts w:eastAsiaTheme="minorHAnsi"/>
+          <w:lang w:val="en"/>
+        </w:rPr>
+        <w:t>:</w:t>
+      </w:r>
+      <w:proofErr w:type="spellStart"/>
+      <w:r>
+        <w:rPr>
+          <w:rStyle w:val="HTMLCode"/>
+          <w:rFonts w:eastAsiaTheme="minorHAnsi"/>
+          <w:lang w:val="en"/>
+        </w:rPr>
+        <w:t>ls</w:t>
+      </w:r>
+      <w:proofErr w:type="spellEnd"/>
+      <w:r>
+        <w:rPr>
+          <w:rStyle w:val="HTMLCode"/>
+          <w:rFonts w:eastAsiaTheme="minorHAnsi"/>
+          <w:lang w:val="en"/>
+        </w:rPr>
+        <w:t>!</w:t>
+      </w:r>
+      <w:r>
+        <w:rPr>
+          <w:lang w:val="en"/>
+        </w:rPr>
+        <w:t>.</w:t>
+      </w:r>
+    </w:p>
+    <w:p>
+      <w:pPr>
+        <w:pStyle w:val="NormalWeb"/>
+        <w:rPr>
+          <w:lang w:val="en"/>
+        </w:rPr>
+      </w:pPr>
+      <w:r>
+        <w:rPr>
+          <w:rStyle w:val="HTMLCode"/>
+          <w:lang w:val="en"/>
+        </w:rPr>
+        <w:t>:buffer 5</w:t>
+      </w:r>
+      <w:r>
+        <w:rPr>
+          <w:lang w:val="en"/>
+        </w:rPr>
+        <w:t xml:space="preserve"> will switch to buffer number 5. </w:t>
+      </w:r>
+      <w:bookmarkStart w:id="0" w:name="_GoBack"/>
+      <w:bookmarkEnd w:id="0"/>
     </w:p>
     <w:p>
       <w:pPr>
@@ -1491,6 +1717,21 @@
       <w:szCs w:val="20"/>
     </w:rPr>
   </w:style>
+  <w:style w:type="paragraph" w:styleId="NormalWeb">
+    <w:name w:val="Normal (Web)"/>
+    <w:basedOn w:val="Normal"/>
+    <w:uiPriority w:val="99"/>
+    <w:unhideWhenUsed/>
+    <w:rsid w:val="00355D97"/>
+    <w:pPr>
+      <w:spacing w:before="100" w:beforeAutospacing="1" w:after="100" w:afterAutospacing="1" w:line="240" w:lineRule="auto"/>
+    </w:pPr>
+    <w:rPr>
+      <w:rFonts w:ascii="Times New Roman" w:eastAsia="Times New Roman" w:hAnsi="Times New Roman" w:cs="Times New Roman"/>
+      <w:sz w:val="24"/>
+      <w:szCs w:val="24"/>
+    </w:rPr>
+  </w:style>
 </w:styles>
 </file>
 
@@ -1692,6 +1933,21 @@
       <w:rFonts w:ascii="Courier New" w:eastAsia="Times New Roman" w:hAnsi="Courier New" w:cs="Courier New"/>
       <w:sz w:val="20"/>
       <w:szCs w:val="20"/>
+    </w:rPr>
+  </w:style>
+  <w:style w:type="paragraph" w:styleId="NormalWeb">
+    <w:name w:val="Normal (Web)"/>
+    <w:basedOn w:val="Normal"/>
+    <w:uiPriority w:val="99"/>
+    <w:unhideWhenUsed/>
+    <w:rsid w:val="00355D97"/>
+    <w:pPr>
+      <w:spacing w:before="100" w:beforeAutospacing="1" w:after="100" w:afterAutospacing="1" w:line="240" w:lineRule="auto"/>
+    </w:pPr>
+    <w:rPr>
+      <w:rFonts w:ascii="Times New Roman" w:eastAsia="Times New Roman" w:hAnsi="Times New Roman" w:cs="Times New Roman"/>
+      <w:sz w:val="24"/>
+      <w:szCs w:val="24"/>
     </w:rPr>
   </w:style>
 </w:styles>

</xml_diff>

<commit_message>
add script dir and remark for scripts
</commit_message>
<xml_diff>
--- a/Test editors keys.docx
+++ b/Test editors keys.docx
@@ -1213,6 +1213,233 @@
     <w:p>
       <w:pPr>
         <w:spacing w:after="0" w:line="240" w:lineRule="auto"/>
+        <w:rPr>
+          <w:rFonts w:ascii="Times New Roman" w:eastAsia="Times New Roman" w:hAnsi="Times New Roman" w:cs="Times New Roman"/>
+          <w:sz w:val="24"/>
+          <w:szCs w:val="24"/>
+          <w:lang w:val="en"/>
+        </w:rPr>
+      </w:pPr>
+    </w:p>
+    <w:p>
+      <w:pPr>
+        <w:spacing w:before="100" w:beforeAutospacing="1" w:after="100" w:afterAutospacing="1" w:line="240" w:lineRule="auto"/>
+        <w:rPr>
+          <w:rFonts w:ascii="Times New Roman" w:eastAsia="Times New Roman" w:hAnsi="Times New Roman" w:cs="Times New Roman"/>
+          <w:sz w:val="24"/>
+          <w:szCs w:val="24"/>
+          <w:lang w:val="en"/>
+        </w:rPr>
+      </w:pPr>
+      <w:proofErr w:type="gramStart"/>
+      <w:r>
+        <w:rPr>
+          <w:rFonts w:ascii="Times New Roman" w:eastAsia="Times New Roman" w:hAnsi="Times New Roman" w:cs="Times New Roman"/>
+          <w:sz w:val="24"/>
+          <w:szCs w:val="24"/>
+          <w:lang w:val="en"/>
+        </w:rPr>
+        <w:t xml:space="preserve">The </w:t>
+      </w:r>
+      <w:r>
+        <w:rPr>
+          <w:rFonts w:ascii="Courier New" w:eastAsia="Times New Roman" w:hAnsi="Courier New" w:cs="Courier New"/>
+          <w:sz w:val="20"/>
+          <w:szCs w:val="20"/>
+          <w:lang w:val="en"/>
+        </w:rPr>
+        <w:t>:</w:t>
+      </w:r>
+      <w:proofErr w:type="spellStart"/>
+      <w:r>
+        <w:rPr>
+          <w:rFonts w:ascii="Courier New" w:eastAsia="Times New Roman" w:hAnsi="Courier New" w:cs="Courier New"/>
+          <w:sz w:val="20"/>
+          <w:szCs w:val="20"/>
+          <w:lang w:val="en"/>
+        </w:rPr>
+        <w:t>Bclose</w:t>
+      </w:r>
+      <w:proofErr w:type="spellEnd"/>
+      <w:proofErr w:type="gramEnd"/>
+      <w:r>
+        <w:rPr>
+          <w:rFonts w:ascii="Times New Roman" w:eastAsia="Times New Roman" w:hAnsi="Times New Roman" w:cs="Times New Roman"/>
+          <w:sz w:val="24"/>
+          <w:szCs w:val="24"/>
+          <w:lang w:val="en"/>
+        </w:rPr>
+        <w:t xml:space="preserve"> command deletes a buffer without changing the window layout. For each window where the buffer is currently displayed:</w:t>
+      </w:r>
+    </w:p>
+    <w:p>
+      <w:pPr>
+        <w:numPr>
+          <w:ilvl w:val="0"/>
+          <w:numId w:val="1"/>
+        </w:numPr>
+        <w:spacing w:before="100" w:beforeAutospacing="1" w:after="100" w:afterAutospacing="1" w:line="240" w:lineRule="auto"/>
+        <w:rPr>
+          <w:rFonts w:ascii="Times New Roman" w:eastAsia="Times New Roman" w:hAnsi="Times New Roman" w:cs="Times New Roman"/>
+          <w:sz w:val="24"/>
+          <w:szCs w:val="24"/>
+          <w:lang w:val="en"/>
+        </w:rPr>
+      </w:pPr>
+      <w:r>
+        <w:rPr>
+          <w:rFonts w:ascii="Times New Roman" w:eastAsia="Times New Roman" w:hAnsi="Times New Roman" w:cs="Times New Roman"/>
+          <w:sz w:val="24"/>
+          <w:szCs w:val="24"/>
+          <w:lang w:val="en"/>
+        </w:rPr>
+        <w:t>Show the alternate buffer (</w:t>
+      </w:r>
+      <w:proofErr w:type="gramStart"/>
+      <w:r>
+        <w:rPr>
+          <w:rFonts w:ascii="Courier New" w:eastAsia="Times New Roman" w:hAnsi="Courier New" w:cs="Courier New"/>
+          <w:sz w:val="20"/>
+          <w:szCs w:val="20"/>
+          <w:lang w:val="en"/>
+        </w:rPr>
+        <w:t>:buffer</w:t>
+      </w:r>
+      <w:proofErr w:type="gramEnd"/>
+      <w:r>
+        <w:rPr>
+          <w:rFonts w:ascii="Courier New" w:eastAsia="Times New Roman" w:hAnsi="Courier New" w:cs="Courier New"/>
+          <w:sz w:val="20"/>
+          <w:szCs w:val="20"/>
+          <w:lang w:val="en"/>
+        </w:rPr>
+        <w:t xml:space="preserve"> #</w:t>
+      </w:r>
+      <w:r>
+        <w:rPr>
+          <w:rFonts w:ascii="Times New Roman" w:eastAsia="Times New Roman" w:hAnsi="Times New Roman" w:cs="Times New Roman"/>
+          <w:sz w:val="24"/>
+          <w:szCs w:val="24"/>
+          <w:lang w:val="en"/>
+        </w:rPr>
+        <w:t>), if any.</w:t>
+      </w:r>
+    </w:p>
+    <w:p>
+      <w:pPr>
+        <w:numPr>
+          <w:ilvl w:val="0"/>
+          <w:numId w:val="1"/>
+        </w:numPr>
+        <w:spacing w:before="100" w:beforeAutospacing="1" w:after="100" w:afterAutospacing="1" w:line="240" w:lineRule="auto"/>
+        <w:rPr>
+          <w:rFonts w:ascii="Times New Roman" w:eastAsia="Times New Roman" w:hAnsi="Times New Roman" w:cs="Times New Roman"/>
+          <w:sz w:val="24"/>
+          <w:szCs w:val="24"/>
+          <w:lang w:val="en"/>
+        </w:rPr>
+      </w:pPr>
+      <w:r>
+        <w:rPr>
+          <w:rFonts w:ascii="Times New Roman" w:eastAsia="Times New Roman" w:hAnsi="Times New Roman" w:cs="Times New Roman"/>
+          <w:sz w:val="24"/>
+          <w:szCs w:val="24"/>
+          <w:lang w:val="en"/>
+        </w:rPr>
+        <w:t>Otherwise, show the previous buffer (</w:t>
+      </w:r>
+      <w:proofErr w:type="gramStart"/>
+      <w:r>
+        <w:rPr>
+          <w:rFonts w:ascii="Courier New" w:eastAsia="Times New Roman" w:hAnsi="Courier New" w:cs="Courier New"/>
+          <w:sz w:val="20"/>
+          <w:szCs w:val="20"/>
+          <w:lang w:val="en"/>
+        </w:rPr>
+        <w:t>:</w:t>
+      </w:r>
+      <w:proofErr w:type="spellStart"/>
+      <w:r>
+        <w:rPr>
+          <w:rFonts w:ascii="Courier New" w:eastAsia="Times New Roman" w:hAnsi="Courier New" w:cs="Courier New"/>
+          <w:sz w:val="20"/>
+          <w:szCs w:val="20"/>
+          <w:lang w:val="en"/>
+        </w:rPr>
+        <w:t>bprevious</w:t>
+      </w:r>
+      <w:proofErr w:type="spellEnd"/>
+      <w:proofErr w:type="gramEnd"/>
+      <w:r>
+        <w:rPr>
+          <w:rFonts w:ascii="Times New Roman" w:eastAsia="Times New Roman" w:hAnsi="Times New Roman" w:cs="Times New Roman"/>
+          <w:sz w:val="24"/>
+          <w:szCs w:val="24"/>
+          <w:lang w:val="en"/>
+        </w:rPr>
+        <w:t>), if any.</w:t>
+      </w:r>
+    </w:p>
+    <w:p>
+      <w:pPr>
+        <w:numPr>
+          <w:ilvl w:val="0"/>
+          <w:numId w:val="1"/>
+        </w:numPr>
+        <w:spacing w:before="100" w:beforeAutospacing="1" w:after="100" w:afterAutospacing="1" w:line="240" w:lineRule="auto"/>
+        <w:rPr>
+          <w:rFonts w:ascii="Times New Roman" w:eastAsia="Times New Roman" w:hAnsi="Times New Roman" w:cs="Times New Roman"/>
+          <w:sz w:val="24"/>
+          <w:szCs w:val="24"/>
+          <w:lang w:val="en"/>
+        </w:rPr>
+      </w:pPr>
+      <w:r>
+        <w:rPr>
+          <w:rFonts w:ascii="Times New Roman" w:eastAsia="Times New Roman" w:hAnsi="Times New Roman" w:cs="Times New Roman"/>
+          <w:sz w:val="24"/>
+          <w:szCs w:val="24"/>
+          <w:lang w:val="en"/>
+        </w:rPr>
+        <w:t>Otherwise, show an empty buffer.</w:t>
+      </w:r>
+    </w:p>
+    <w:p>
+      <w:pPr>
+        <w:spacing w:after="0" w:line="240" w:lineRule="auto"/>
+        <w:rPr>
+          <w:rFonts w:ascii="Times New Roman" w:eastAsia="Times New Roman" w:hAnsi="Times New Roman" w:cs="Times New Roman"/>
+          <w:sz w:val="24"/>
+          <w:szCs w:val="24"/>
+          <w:lang w:val="en"/>
+        </w:rPr>
+      </w:pPr>
+      <w:proofErr w:type="gramStart"/>
+      <w:r>
+        <w:rPr>
+          <w:rFonts w:ascii="Courier New" w:eastAsia="Times New Roman" w:hAnsi="Courier New" w:cs="Courier New"/>
+          <w:sz w:val="20"/>
+          <w:szCs w:val="20"/>
+          <w:lang w:val="en"/>
+        </w:rPr>
+        <w:t>:</w:t>
+      </w:r>
+      <w:proofErr w:type="spellStart"/>
+      <w:r>
+        <w:rPr>
+          <w:rFonts w:ascii="Courier New" w:eastAsia="Times New Roman" w:hAnsi="Courier New" w:cs="Courier New"/>
+          <w:sz w:val="20"/>
+          <w:szCs w:val="20"/>
+          <w:lang w:val="en"/>
+        </w:rPr>
+        <w:t>Bclose</w:t>
+      </w:r>
+      <w:proofErr w:type="spellEnd"/>
+      <w:proofErr w:type="gramEnd"/>
+    </w:p>
+    <w:p>
+      <w:pPr>
+        <w:spacing w:after="0" w:line="240" w:lineRule="auto"/>
         <w:ind w:left="720"/>
         <w:rPr>
           <w:rFonts w:ascii="Times New Roman" w:eastAsia="Times New Roman" w:hAnsi="Times New Roman" w:cs="Times New Roman"/>
@@ -1221,40 +1448,124 @@
           <w:lang w:val="en"/>
         </w:rPr>
       </w:pPr>
+      <w:r>
+        <w:rPr>
+          <w:rFonts w:ascii="Times New Roman" w:eastAsia="Times New Roman" w:hAnsi="Times New Roman" w:cs="Times New Roman"/>
+          <w:sz w:val="24"/>
+          <w:szCs w:val="24"/>
+          <w:lang w:val="en"/>
+        </w:rPr>
+        <w:t>Close buffer in current window.</w:t>
+      </w:r>
     </w:p>
     <w:p>
       <w:pPr>
         <w:spacing w:after="0" w:line="240" w:lineRule="auto"/>
         <w:rPr>
-          <w:lang w:val="en"/>
-        </w:rPr>
-      </w:pPr>
-      <w:proofErr w:type="gramStart"/>
-      <w:r>
-        <w:rPr>
-          <w:rStyle w:val="HTMLCode"/>
-          <w:rFonts w:eastAsiaTheme="minorHAnsi"/>
-          <w:lang w:val="en"/>
-        </w:rPr>
-        <w:t>:buffers</w:t>
-      </w:r>
-      <w:proofErr w:type="gramEnd"/>
-      <w:r>
-        <w:rPr>
+          <w:rFonts w:ascii="Times New Roman" w:eastAsia="Times New Roman" w:hAnsi="Times New Roman" w:cs="Times New Roman"/>
+          <w:sz w:val="24"/>
+          <w:szCs w:val="24"/>
+          <w:lang w:val="en"/>
+        </w:rPr>
+      </w:pPr>
+      <w:proofErr w:type="gramStart"/>
+      <w:r>
+        <w:rPr>
+          <w:rFonts w:ascii="Courier New" w:eastAsia="Times New Roman" w:hAnsi="Courier New" w:cs="Courier New"/>
+          <w:sz w:val="20"/>
+          <w:szCs w:val="20"/>
+          <w:lang w:val="en"/>
+        </w:rPr>
+        <w:t>:</w:t>
+      </w:r>
+      <w:proofErr w:type="spellStart"/>
+      <w:r>
+        <w:rPr>
+          <w:rFonts w:ascii="Courier New" w:eastAsia="Times New Roman" w:hAnsi="Courier New" w:cs="Courier New"/>
+          <w:sz w:val="20"/>
+          <w:szCs w:val="20"/>
+          <w:lang w:val="en"/>
+        </w:rPr>
+        <w:t>Bclose</w:t>
+      </w:r>
+      <w:proofErr w:type="spellEnd"/>
+      <w:proofErr w:type="gramEnd"/>
+      <w:r>
+        <w:rPr>
+          <w:rFonts w:ascii="Courier New" w:eastAsia="Times New Roman" w:hAnsi="Courier New" w:cs="Courier New"/>
+          <w:sz w:val="20"/>
+          <w:szCs w:val="20"/>
           <w:lang w:val="en"/>
         </w:rPr>
         <w:t xml:space="preserve"> </w:t>
       </w:r>
       <w:r>
         <w:rPr>
-          <w:lang w:val="en"/>
-        </w:rPr>
-        <w:t xml:space="preserve">; </w:t>
-      </w:r>
-      <w:r>
-        <w:rPr>
-          <w:rStyle w:val="HTMLCode"/>
-          <w:rFonts w:eastAsiaTheme="minorHAnsi"/>
+          <w:rFonts w:ascii="Courier New" w:eastAsia="Times New Roman" w:hAnsi="Courier New" w:cs="Courier New"/>
+          <w:i/>
+          <w:iCs/>
+          <w:sz w:val="20"/>
+          <w:szCs w:val="20"/>
+          <w:lang w:val="en"/>
+        </w:rPr>
+        <w:t>N</w:t>
+      </w:r>
+    </w:p>
+    <w:p>
+      <w:pPr>
+        <w:spacing w:after="0" w:line="240" w:lineRule="auto"/>
+        <w:ind w:left="720"/>
+        <w:rPr>
+          <w:rFonts w:ascii="Times New Roman" w:eastAsia="Times New Roman" w:hAnsi="Times New Roman" w:cs="Times New Roman"/>
+          <w:sz w:val="24"/>
+          <w:szCs w:val="24"/>
+          <w:lang w:val="en"/>
+        </w:rPr>
+      </w:pPr>
+      <w:r>
+        <w:rPr>
+          <w:rFonts w:ascii="Times New Roman" w:eastAsia="Times New Roman" w:hAnsi="Times New Roman" w:cs="Times New Roman"/>
+          <w:sz w:val="24"/>
+          <w:szCs w:val="24"/>
+          <w:lang w:val="en"/>
+        </w:rPr>
+        <w:t xml:space="preserve">Close buffer number </w:t>
+      </w:r>
+      <w:r>
+        <w:rPr>
+          <w:rFonts w:ascii="Times New Roman" w:eastAsia="Times New Roman" w:hAnsi="Times New Roman" w:cs="Times New Roman"/>
+          <w:i/>
+          <w:iCs/>
+          <w:sz w:val="24"/>
+          <w:szCs w:val="24"/>
+          <w:lang w:val="en"/>
+        </w:rPr>
+        <w:t>N</w:t>
+      </w:r>
+      <w:r>
+        <w:rPr>
+          <w:rFonts w:ascii="Times New Roman" w:eastAsia="Times New Roman" w:hAnsi="Times New Roman" w:cs="Times New Roman"/>
+          <w:sz w:val="24"/>
+          <w:szCs w:val="24"/>
+          <w:lang w:val="en"/>
+        </w:rPr>
+        <w:t xml:space="preserve"> (as shown </w:t>
+      </w:r>
+      <w:proofErr w:type="gramStart"/>
+      <w:r>
+        <w:rPr>
+          <w:rFonts w:ascii="Times New Roman" w:eastAsia="Times New Roman" w:hAnsi="Times New Roman" w:cs="Times New Roman"/>
+          <w:sz w:val="24"/>
+          <w:szCs w:val="24"/>
+          <w:lang w:val="en"/>
+        </w:rPr>
+        <w:t xml:space="preserve">by </w:t>
+      </w:r>
+      <w:r>
+        <w:rPr>
+          <w:rFonts w:ascii="Courier New" w:eastAsia="Times New Roman" w:hAnsi="Courier New" w:cs="Courier New"/>
+          <w:sz w:val="20"/>
+          <w:szCs w:val="20"/>
           <w:lang w:val="en"/>
         </w:rPr>
         <w:t>:</w:t>
@@ -1262,81 +1573,134 @@
       <w:proofErr w:type="spellStart"/>
       <w:r>
         <w:rPr>
-          <w:rStyle w:val="HTMLCode"/>
-          <w:rFonts w:eastAsiaTheme="minorHAnsi"/>
+          <w:rFonts w:ascii="Courier New" w:eastAsia="Times New Roman" w:hAnsi="Courier New" w:cs="Courier New"/>
+          <w:sz w:val="20"/>
+          <w:szCs w:val="20"/>
           <w:lang w:val="en"/>
         </w:rPr>
         <w:t>ls</w:t>
       </w:r>
       <w:proofErr w:type="spellEnd"/>
-      <w:r>
-        <w:rPr>
+      <w:proofErr w:type="gramEnd"/>
+      <w:r>
+        <w:rPr>
+          <w:rFonts w:ascii="Times New Roman" w:eastAsia="Times New Roman" w:hAnsi="Times New Roman" w:cs="Times New Roman"/>
+          <w:sz w:val="24"/>
+          <w:szCs w:val="24"/>
+          <w:lang w:val="en"/>
+        </w:rPr>
+        <w:t>).</w:t>
+      </w:r>
+    </w:p>
+    <w:p>
+      <w:pPr>
+        <w:spacing w:after="0" w:line="240" w:lineRule="auto"/>
+        <w:rPr>
+          <w:rFonts w:ascii="Times New Roman" w:eastAsia="Times New Roman" w:hAnsi="Times New Roman" w:cs="Times New Roman"/>
+          <w:sz w:val="24"/>
+          <w:szCs w:val="24"/>
+          <w:lang w:val="en"/>
+        </w:rPr>
+      </w:pPr>
+      <w:proofErr w:type="gramStart"/>
+      <w:r>
+        <w:rPr>
+          <w:rFonts w:ascii="Courier New" w:eastAsia="Times New Roman" w:hAnsi="Courier New" w:cs="Courier New"/>
+          <w:sz w:val="20"/>
+          <w:szCs w:val="20"/>
+          <w:lang w:val="en"/>
+        </w:rPr>
+        <w:lastRenderedPageBreak/>
+        <w:t>:</w:t>
+      </w:r>
+      <w:proofErr w:type="spellStart"/>
+      <w:r>
+        <w:rPr>
+          <w:rFonts w:ascii="Courier New" w:eastAsia="Times New Roman" w:hAnsi="Courier New" w:cs="Courier New"/>
+          <w:sz w:val="20"/>
+          <w:szCs w:val="20"/>
+          <w:lang w:val="en"/>
+        </w:rPr>
+        <w:t>Bclose</w:t>
+      </w:r>
+      <w:proofErr w:type="spellEnd"/>
+      <w:proofErr w:type="gramEnd"/>
+      <w:r>
+        <w:rPr>
+          <w:rFonts w:ascii="Courier New" w:eastAsia="Times New Roman" w:hAnsi="Courier New" w:cs="Courier New"/>
+          <w:sz w:val="20"/>
+          <w:szCs w:val="20"/>
           <w:lang w:val="en"/>
         </w:rPr>
         <w:t xml:space="preserve"> </w:t>
       </w:r>
       <w:r>
         <w:rPr>
-          <w:lang w:val="en"/>
-        </w:rPr>
-        <w:t xml:space="preserve"> ; </w:t>
-      </w:r>
-      <w:r>
-        <w:rPr>
-          <w:rStyle w:val="HTMLCode"/>
-          <w:rFonts w:eastAsiaTheme="minorHAnsi"/>
-          <w:lang w:val="en"/>
-        </w:rPr>
-        <w:t>:files</w:t>
-      </w:r>
-      <w:r>
-        <w:rPr>
-          <w:lang w:val="en"/>
-        </w:rPr>
-        <w:t xml:space="preserve">. </w:t>
+          <w:rFonts w:ascii="Courier New" w:eastAsia="Times New Roman" w:hAnsi="Courier New" w:cs="Courier New"/>
+          <w:i/>
+          <w:iCs/>
+          <w:sz w:val="20"/>
+          <w:szCs w:val="20"/>
+          <w:lang w:val="en"/>
+        </w:rPr>
+        <w:t>Name</w:t>
       </w:r>
     </w:p>
     <w:p>
       <w:pPr>
         <w:spacing w:after="0" w:line="240" w:lineRule="auto"/>
-        <w:ind w:firstLine="720"/>
-        <w:rPr>
-          <w:lang w:val="en"/>
-        </w:rPr>
-      </w:pPr>
-      <w:proofErr w:type="gramStart"/>
-      <w:r>
-        <w:rPr>
-          <w:lang w:val="en"/>
-        </w:rPr>
-        <w:t xml:space="preserve">The </w:t>
-      </w:r>
-      <w:r>
-        <w:rPr>
-          <w:rStyle w:val="HTMLCode"/>
-          <w:rFonts w:eastAsiaTheme="minorHAnsi"/>
-          <w:lang w:val="en"/>
-        </w:rPr>
-        <w:t>:buffers</w:t>
-      </w:r>
-      <w:proofErr w:type="gramEnd"/>
-      <w:r>
-        <w:rPr>
-          <w:lang w:val="en"/>
-        </w:rPr>
-        <w:t xml:space="preserve"> command lists the current buffers. There are two alternate names for this </w:t>
-      </w:r>
-      <w:proofErr w:type="gramStart"/>
-      <w:r>
-        <w:rPr>
-          <w:lang w:val="en"/>
-        </w:rPr>
-        <w:t xml:space="preserve">command </w:t>
-      </w:r>
-      <w:r>
-        <w:rPr>
-          <w:rStyle w:val="HTMLCode"/>
-          <w:rFonts w:eastAsiaTheme="minorHAnsi"/>
+        <w:ind w:left="720"/>
+        <w:rPr>
+          <w:rFonts w:ascii="Times New Roman" w:eastAsia="Times New Roman" w:hAnsi="Times New Roman" w:cs="Times New Roman"/>
+          <w:sz w:val="24"/>
+          <w:szCs w:val="24"/>
+          <w:lang w:val="en"/>
+        </w:rPr>
+      </w:pPr>
+      <w:r>
+        <w:rPr>
+          <w:rFonts w:ascii="Times New Roman" w:eastAsia="Times New Roman" w:hAnsi="Times New Roman" w:cs="Times New Roman"/>
+          <w:sz w:val="24"/>
+          <w:szCs w:val="24"/>
+          <w:lang w:val="en"/>
+        </w:rPr>
+        <w:t xml:space="preserve">Close buffer named </w:t>
+      </w:r>
+      <w:r>
+        <w:rPr>
+          <w:rFonts w:ascii="Times New Roman" w:eastAsia="Times New Roman" w:hAnsi="Times New Roman" w:cs="Times New Roman"/>
+          <w:i/>
+          <w:iCs/>
+          <w:sz w:val="24"/>
+          <w:szCs w:val="24"/>
+          <w:lang w:val="en"/>
+        </w:rPr>
+        <w:t>Name</w:t>
+      </w:r>
+      <w:r>
+        <w:rPr>
+          <w:rFonts w:ascii="Times New Roman" w:eastAsia="Times New Roman" w:hAnsi="Times New Roman" w:cs="Times New Roman"/>
+          <w:sz w:val="24"/>
+          <w:szCs w:val="24"/>
+          <w:lang w:val="en"/>
+        </w:rPr>
+        <w:t xml:space="preserve"> (as shown </w:t>
+      </w:r>
+      <w:proofErr w:type="gramStart"/>
+      <w:r>
+        <w:rPr>
+          <w:rFonts w:ascii="Times New Roman" w:eastAsia="Times New Roman" w:hAnsi="Times New Roman" w:cs="Times New Roman"/>
+          <w:sz w:val="24"/>
+          <w:szCs w:val="24"/>
+          <w:lang w:val="en"/>
+        </w:rPr>
+        <w:t xml:space="preserve">by </w:t>
+      </w:r>
+      <w:r>
+        <w:rPr>
+          <w:rFonts w:ascii="Courier New" w:eastAsia="Times New Roman" w:hAnsi="Courier New" w:cs="Courier New"/>
+          <w:sz w:val="20"/>
+          <w:szCs w:val="20"/>
           <w:lang w:val="en"/>
         </w:rPr>
         <w:t>:</w:t>
@@ -1344,8 +1708,9 @@
       <w:proofErr w:type="spellStart"/>
       <w:r>
         <w:rPr>
-          <w:rStyle w:val="HTMLCode"/>
-          <w:rFonts w:eastAsiaTheme="minorHAnsi"/>
+          <w:rFonts w:ascii="Courier New" w:eastAsia="Times New Roman" w:hAnsi="Courier New" w:cs="Courier New"/>
+          <w:sz w:val="20"/>
+          <w:szCs w:val="20"/>
           <w:lang w:val="en"/>
         </w:rPr>
         <w:t>ls</w:t>
@@ -1354,35 +1719,206 @@
       <w:proofErr w:type="gramEnd"/>
       <w:r>
         <w:rPr>
-          <w:lang w:val="en"/>
-        </w:rPr>
-        <w:t xml:space="preserve"> and </w:t>
-      </w:r>
-      <w:r>
-        <w:rPr>
-          <w:rStyle w:val="HTMLCode"/>
-          <w:rFonts w:eastAsiaTheme="minorHAnsi"/>
-          <w:lang w:val="en"/>
-        </w:rPr>
-        <w:t>:files</w:t>
-      </w:r>
-      <w:r>
-        <w:rPr>
-          <w:lang w:val="en"/>
-        </w:rPr>
-        <w:t xml:space="preserve">. By default, only listed buffers will be displayed. Unlisted buffers can be included by </w:t>
-      </w:r>
-      <w:proofErr w:type="gramStart"/>
-      <w:r>
-        <w:rPr>
-          <w:lang w:val="en"/>
-        </w:rPr>
-        <w:t xml:space="preserve">appending </w:t>
-      </w:r>
-      <w:r>
-        <w:rPr>
-          <w:rStyle w:val="HTMLCode"/>
-          <w:rFonts w:eastAsiaTheme="minorHAnsi"/>
+          <w:rFonts w:ascii="Times New Roman" w:eastAsia="Times New Roman" w:hAnsi="Times New Roman" w:cs="Times New Roman"/>
+          <w:sz w:val="24"/>
+          <w:szCs w:val="24"/>
+          <w:lang w:val="en"/>
+        </w:rPr>
+        <w:t>).</w:t>
+      </w:r>
+    </w:p>
+    <w:p>
+      <w:pPr>
+        <w:spacing w:before="100" w:beforeAutospacing="1" w:after="100" w:afterAutospacing="1" w:line="240" w:lineRule="auto"/>
+        <w:rPr>
+          <w:rFonts w:ascii="Times New Roman" w:eastAsia="Times New Roman" w:hAnsi="Times New Roman" w:cs="Times New Roman"/>
+          <w:sz w:val="24"/>
+          <w:szCs w:val="24"/>
+          <w:lang w:val="en"/>
+        </w:rPr>
+      </w:pPr>
+      <w:r>
+        <w:rPr>
+          <w:rFonts w:ascii="Times New Roman" w:eastAsia="Times New Roman" w:hAnsi="Times New Roman" w:cs="Times New Roman"/>
+          <w:sz w:val="24"/>
+          <w:szCs w:val="24"/>
+          <w:lang w:val="en"/>
+        </w:rPr>
+        <w:t xml:space="preserve">Assuming the default backslash leader key, you can also press </w:t>
+      </w:r>
+      <w:r>
+        <w:rPr>
+          <w:rFonts w:ascii="Courier New" w:eastAsia="Times New Roman" w:hAnsi="Courier New" w:cs="Courier New"/>
+          <w:sz w:val="20"/>
+          <w:szCs w:val="20"/>
+          <w:lang w:val="en"/>
+        </w:rPr>
+        <w:t>\</w:t>
+      </w:r>
+      <w:proofErr w:type="spellStart"/>
+      <w:r>
+        <w:rPr>
+          <w:rFonts w:ascii="Courier New" w:eastAsia="Times New Roman" w:hAnsi="Courier New" w:cs="Courier New"/>
+          <w:sz w:val="20"/>
+          <w:szCs w:val="20"/>
+          <w:lang w:val="en"/>
+        </w:rPr>
+        <w:t>bd</w:t>
+      </w:r>
+      <w:proofErr w:type="spellEnd"/>
+      <w:r>
+        <w:rPr>
+          <w:rFonts w:ascii="Times New Roman" w:eastAsia="Times New Roman" w:hAnsi="Times New Roman" w:cs="Times New Roman"/>
+          <w:sz w:val="24"/>
+          <w:szCs w:val="24"/>
+          <w:lang w:val="en"/>
+        </w:rPr>
+        <w:t xml:space="preserve"> to close (delete) the buffer in the current window (same </w:t>
+      </w:r>
+      <w:proofErr w:type="gramStart"/>
+      <w:r>
+        <w:rPr>
+          <w:rFonts w:ascii="Times New Roman" w:eastAsia="Times New Roman" w:hAnsi="Times New Roman" w:cs="Times New Roman"/>
+          <w:sz w:val="24"/>
+          <w:szCs w:val="24"/>
+          <w:lang w:val="en"/>
+        </w:rPr>
+        <w:t xml:space="preserve">as </w:t>
+      </w:r>
+      <w:r>
+        <w:rPr>
+          <w:rFonts w:ascii="Courier New" w:eastAsia="Times New Roman" w:hAnsi="Courier New" w:cs="Courier New"/>
+          <w:sz w:val="20"/>
+          <w:szCs w:val="20"/>
+          <w:lang w:val="en"/>
+        </w:rPr>
+        <w:t>:</w:t>
+      </w:r>
+      <w:proofErr w:type="spellStart"/>
+      <w:r>
+        <w:rPr>
+          <w:rFonts w:ascii="Courier New" w:eastAsia="Times New Roman" w:hAnsi="Courier New" w:cs="Courier New"/>
+          <w:sz w:val="20"/>
+          <w:szCs w:val="20"/>
+          <w:lang w:val="en"/>
+        </w:rPr>
+        <w:t>Bclose</w:t>
+      </w:r>
+      <w:proofErr w:type="spellEnd"/>
+      <w:proofErr w:type="gramEnd"/>
+      <w:r>
+        <w:rPr>
+          <w:rFonts w:ascii="Times New Roman" w:eastAsia="Times New Roman" w:hAnsi="Times New Roman" w:cs="Times New Roman"/>
+          <w:sz w:val="24"/>
+          <w:szCs w:val="24"/>
+          <w:lang w:val="en"/>
+        </w:rPr>
+        <w:t>).</w:t>
+      </w:r>
+    </w:p>
+    <w:p>
+      <w:pPr>
+        <w:spacing w:before="100" w:beforeAutospacing="1" w:after="100" w:afterAutospacing="1" w:line="240" w:lineRule="auto"/>
+        <w:rPr>
+          <w:rFonts w:ascii="Times New Roman" w:eastAsia="Times New Roman" w:hAnsi="Times New Roman" w:cs="Times New Roman"/>
+          <w:sz w:val="24"/>
+          <w:szCs w:val="24"/>
+          <w:lang w:val="en"/>
+        </w:rPr>
+      </w:pPr>
+      <w:r>
+        <w:rPr>
+          <w:rFonts w:ascii="Times New Roman" w:eastAsia="Times New Roman" w:hAnsi="Times New Roman" w:cs="Times New Roman"/>
+          <w:sz w:val="24"/>
+          <w:szCs w:val="24"/>
+          <w:lang w:val="en"/>
+        </w:rPr>
+        <w:t xml:space="preserve">Like </w:t>
+      </w:r>
+      <w:proofErr w:type="gramStart"/>
+      <w:r>
+        <w:rPr>
+          <w:rFonts w:ascii="Times New Roman" w:eastAsia="Times New Roman" w:hAnsi="Times New Roman" w:cs="Times New Roman"/>
+          <w:sz w:val="24"/>
+          <w:szCs w:val="24"/>
+          <w:lang w:val="en"/>
+        </w:rPr>
+        <w:t xml:space="preserve">the </w:t>
+      </w:r>
+      <w:r>
+        <w:rPr>
+          <w:rFonts w:ascii="Courier New" w:eastAsia="Times New Roman" w:hAnsi="Courier New" w:cs="Courier New"/>
+          <w:sz w:val="20"/>
+          <w:szCs w:val="20"/>
+          <w:lang w:val="en"/>
+        </w:rPr>
+        <w:t>:</w:t>
+      </w:r>
+      <w:proofErr w:type="spellStart"/>
+      <w:r>
+        <w:rPr>
+          <w:rFonts w:ascii="Courier New" w:eastAsia="Times New Roman" w:hAnsi="Courier New" w:cs="Courier New"/>
+          <w:sz w:val="20"/>
+          <w:szCs w:val="20"/>
+          <w:lang w:val="en"/>
+        </w:rPr>
+        <w:t>bdelete</w:t>
+      </w:r>
+      <w:proofErr w:type="spellEnd"/>
+      <w:proofErr w:type="gramEnd"/>
+      <w:r>
+        <w:rPr>
+          <w:rFonts w:ascii="Times New Roman" w:eastAsia="Times New Roman" w:hAnsi="Times New Roman" w:cs="Times New Roman"/>
+          <w:sz w:val="24"/>
+          <w:szCs w:val="24"/>
+          <w:lang w:val="en"/>
+        </w:rPr>
+        <w:t xml:space="preserve"> command, </w:t>
+      </w:r>
+      <w:r>
+        <w:rPr>
+          <w:rFonts w:ascii="Courier New" w:eastAsia="Times New Roman" w:hAnsi="Courier New" w:cs="Courier New"/>
+          <w:sz w:val="20"/>
+          <w:szCs w:val="20"/>
+          <w:lang w:val="en"/>
+        </w:rPr>
+        <w:t>:</w:t>
+      </w:r>
+      <w:proofErr w:type="spellStart"/>
+      <w:r>
+        <w:rPr>
+          <w:rFonts w:ascii="Courier New" w:eastAsia="Times New Roman" w:hAnsi="Courier New" w:cs="Courier New"/>
+          <w:sz w:val="20"/>
+          <w:szCs w:val="20"/>
+          <w:lang w:val="en"/>
+        </w:rPr>
+        <w:t>Bclose</w:t>
+      </w:r>
+      <w:proofErr w:type="spellEnd"/>
+      <w:r>
+        <w:rPr>
+          <w:rFonts w:ascii="Times New Roman" w:eastAsia="Times New Roman" w:hAnsi="Times New Roman" w:cs="Times New Roman"/>
+          <w:sz w:val="24"/>
+          <w:szCs w:val="24"/>
+          <w:lang w:val="en"/>
+        </w:rPr>
+        <w:t xml:space="preserve"> will fail if the buffer has been modified. You can </w:t>
+      </w:r>
+      <w:proofErr w:type="gramStart"/>
+      <w:r>
+        <w:rPr>
+          <w:rFonts w:ascii="Times New Roman" w:eastAsia="Times New Roman" w:hAnsi="Times New Roman" w:cs="Times New Roman"/>
+          <w:sz w:val="24"/>
+          <w:szCs w:val="24"/>
+          <w:lang w:val="en"/>
+        </w:rPr>
+        <w:t xml:space="preserve">append </w:t>
+      </w:r>
+      <w:r>
+        <w:rPr>
+          <w:rFonts w:ascii="Courier New" w:eastAsia="Times New Roman" w:hAnsi="Courier New" w:cs="Courier New"/>
+          <w:sz w:val="20"/>
+          <w:szCs w:val="20"/>
           <w:lang w:val="en"/>
         </w:rPr>
         <w:t>!</w:t>
@@ -1390,14 +1926,38 @@
       <w:proofErr w:type="gramEnd"/>
       <w:r>
         <w:rPr>
-          <w:lang w:val="en"/>
-        </w:rPr>
-        <w:t xml:space="preserve">, for example </w:t>
-      </w:r>
-      <w:r>
-        <w:rPr>
-          <w:rStyle w:val="HTMLCode"/>
-          <w:rFonts w:eastAsiaTheme="minorHAnsi"/>
+          <w:rFonts w:ascii="Times New Roman" w:eastAsia="Times New Roman" w:hAnsi="Times New Roman" w:cs="Times New Roman"/>
+          <w:sz w:val="24"/>
+          <w:szCs w:val="24"/>
+          <w:lang w:val="en"/>
+        </w:rPr>
+        <w:t xml:space="preserve"> </w:t>
+      </w:r>
+      <w:proofErr w:type="gramStart"/>
+      <w:r>
+        <w:rPr>
+          <w:rFonts w:ascii="Times New Roman" w:eastAsia="Times New Roman" w:hAnsi="Times New Roman" w:cs="Times New Roman"/>
+          <w:sz w:val="24"/>
+          <w:szCs w:val="24"/>
+          <w:lang w:val="en"/>
+        </w:rPr>
+        <w:t>to</w:t>
+      </w:r>
+      <w:proofErr w:type="gramEnd"/>
+      <w:r>
+        <w:rPr>
+          <w:rFonts w:ascii="Times New Roman" w:eastAsia="Times New Roman" w:hAnsi="Times New Roman" w:cs="Times New Roman"/>
+          <w:sz w:val="24"/>
+          <w:szCs w:val="24"/>
+          <w:lang w:val="en"/>
+        </w:rPr>
+        <w:t xml:space="preserve"> discard all changes (for example, </w:t>
+      </w:r>
+      <w:r>
+        <w:rPr>
+          <w:rFonts w:ascii="Courier New" w:eastAsia="Times New Roman" w:hAnsi="Courier New" w:cs="Courier New"/>
+          <w:sz w:val="20"/>
+          <w:szCs w:val="20"/>
           <w:lang w:val="en"/>
         </w:rPr>
         <w:t>:</w:t>
@@ -1405,64 +1965,186 @@
       <w:proofErr w:type="spellStart"/>
       <w:r>
         <w:rPr>
-          <w:rStyle w:val="HTMLCode"/>
-          <w:rFonts w:eastAsiaTheme="minorHAnsi"/>
+          <w:rFonts w:ascii="Courier New" w:eastAsia="Times New Roman" w:hAnsi="Courier New" w:cs="Courier New"/>
+          <w:sz w:val="20"/>
+          <w:szCs w:val="20"/>
+          <w:lang w:val="en"/>
+        </w:rPr>
+        <w:t>Bclose</w:t>
+      </w:r>
+      <w:proofErr w:type="spellEnd"/>
+      <w:r>
+        <w:rPr>
+          <w:rFonts w:ascii="Courier New" w:eastAsia="Times New Roman" w:hAnsi="Courier New" w:cs="Courier New"/>
+          <w:sz w:val="20"/>
+          <w:szCs w:val="20"/>
+          <w:lang w:val="en"/>
+        </w:rPr>
+        <w:t>!</w:t>
+      </w:r>
+      <w:r>
+        <w:rPr>
+          <w:rFonts w:ascii="Times New Roman" w:eastAsia="Times New Roman" w:hAnsi="Times New Roman" w:cs="Times New Roman"/>
+          <w:sz w:val="24"/>
+          <w:szCs w:val="24"/>
+          <w:lang w:val="en"/>
+        </w:rPr>
+        <w:t xml:space="preserve"> will delete the buffer in the current window; any changes to the buffer are lost).</w:t>
+      </w:r>
+    </w:p>
+    <w:p>
+      <w:pPr>
+        <w:spacing w:before="100" w:beforeAutospacing="1" w:after="100" w:afterAutospacing="1" w:line="240" w:lineRule="auto"/>
+        <w:rPr>
+          <w:rFonts w:ascii="Times New Roman" w:eastAsia="Times New Roman" w:hAnsi="Times New Roman" w:cs="Times New Roman"/>
+          <w:sz w:val="24"/>
+          <w:szCs w:val="24"/>
+          <w:lang w:val="en"/>
+        </w:rPr>
+      </w:pPr>
+      <w:r>
+        <w:rPr>
+          <w:rFonts w:ascii="Times New Roman" w:eastAsia="Times New Roman" w:hAnsi="Times New Roman" w:cs="Times New Roman"/>
+          <w:sz w:val="24"/>
+          <w:szCs w:val="24"/>
+          <w:lang w:val="en"/>
+        </w:rPr>
+        <w:t xml:space="preserve">By </w:t>
+      </w:r>
+      <w:proofErr w:type="gramStart"/>
+      <w:r>
+        <w:rPr>
+          <w:rFonts w:ascii="Times New Roman" w:eastAsia="Times New Roman" w:hAnsi="Times New Roman" w:cs="Times New Roman"/>
+          <w:sz w:val="24"/>
+          <w:szCs w:val="24"/>
+          <w:lang w:val="en"/>
+        </w:rPr>
+        <w:t xml:space="preserve">default, </w:t>
+      </w:r>
+      <w:r>
+        <w:rPr>
+          <w:rFonts w:ascii="Courier New" w:eastAsia="Times New Roman" w:hAnsi="Courier New" w:cs="Courier New"/>
+          <w:sz w:val="20"/>
+          <w:szCs w:val="20"/>
+          <w:lang w:val="en"/>
+        </w:rPr>
+        <w:t>:</w:t>
+      </w:r>
+      <w:proofErr w:type="spellStart"/>
+      <w:r>
+        <w:rPr>
+          <w:rFonts w:ascii="Courier New" w:eastAsia="Times New Roman" w:hAnsi="Courier New" w:cs="Courier New"/>
+          <w:sz w:val="20"/>
+          <w:szCs w:val="20"/>
+          <w:lang w:val="en"/>
+        </w:rPr>
+        <w:t>Bclose</w:t>
+      </w:r>
+      <w:proofErr w:type="spellEnd"/>
+      <w:proofErr w:type="gramEnd"/>
+      <w:r>
+        <w:rPr>
+          <w:rFonts w:ascii="Times New Roman" w:eastAsia="Times New Roman" w:hAnsi="Times New Roman" w:cs="Times New Roman"/>
+          <w:sz w:val="24"/>
+          <w:szCs w:val="24"/>
+          <w:lang w:val="en"/>
+        </w:rPr>
+        <w:t xml:space="preserve"> will close a buffer even if it is displayed in multiple windows (the windows are not closed). Put the following in your </w:t>
+      </w:r>
+      <w:hyperlink r:id="rId6" w:tooltip="Vimrc" w:history="1">
+        <w:proofErr w:type="spellStart"/>
+        <w:r>
+          <w:rPr>
+            <w:rFonts w:ascii="Times New Roman" w:eastAsia="Times New Roman" w:hAnsi="Times New Roman" w:cs="Times New Roman"/>
+            <w:color w:val="0000FF"/>
+            <w:sz w:val="24"/>
+            <w:szCs w:val="24"/>
+            <w:u w:val="single"/>
+            <w:lang w:val="en"/>
+          </w:rPr>
+          <w:t>vimrc</w:t>
+        </w:r>
+        <w:proofErr w:type="spellEnd"/>
+      </w:hyperlink>
+      <w:r>
+        <w:rPr>
+          <w:rFonts w:ascii="Times New Roman" w:eastAsia="Times New Roman" w:hAnsi="Times New Roman" w:cs="Times New Roman"/>
+          <w:sz w:val="24"/>
+          <w:szCs w:val="24"/>
+          <w:lang w:val="en"/>
+        </w:rPr>
+        <w:t xml:space="preserve"> if you would prefer that a buffer is not closed if it is displayed more than once:</w:t>
+      </w:r>
+    </w:p>
+    <w:p>
+      <w:pPr>
+        <w:spacing w:after="0" w:line="240" w:lineRule="auto"/>
+        <w:rPr>
+          <w:rFonts w:ascii="Times New Roman" w:eastAsia="Times New Roman" w:hAnsi="Times New Roman" w:cs="Times New Roman"/>
+          <w:b/>
+          <w:bCs/>
+          <w:sz w:val="24"/>
+          <w:szCs w:val="24"/>
+          <w:u w:val="single"/>
+          <w:lang w:val="en"/>
+        </w:rPr>
+      </w:pPr>
+      <w:proofErr w:type="gramStart"/>
+      <w:r>
+        <w:rPr>
+          <w:rFonts w:ascii="Times New Roman" w:eastAsia="Times New Roman" w:hAnsi="Times New Roman" w:cs="Times New Roman"/>
+          <w:b/>
+          <w:bCs/>
+          <w:sz w:val="24"/>
+          <w:szCs w:val="24"/>
+          <w:u w:val="single"/>
+          <w:lang w:val="en"/>
+        </w:rPr>
+        <w:t>:</w:t>
+      </w:r>
+      <w:proofErr w:type="spellStart"/>
+      <w:r>
+        <w:rPr>
+          <w:rFonts w:ascii="Times New Roman" w:eastAsia="Times New Roman" w:hAnsi="Times New Roman" w:cs="Times New Roman"/>
+          <w:b/>
+          <w:bCs/>
+          <w:sz w:val="24"/>
+          <w:szCs w:val="24"/>
+          <w:u w:val="single"/>
           <w:lang w:val="en"/>
         </w:rPr>
         <w:t>ls</w:t>
       </w:r>
       <w:proofErr w:type="spellEnd"/>
-      <w:r>
-        <w:rPr>
-          <w:rStyle w:val="HTMLCode"/>
-          <w:rFonts w:eastAsiaTheme="minorHAnsi"/>
-          <w:lang w:val="en"/>
-        </w:rPr>
-        <w:t>!</w:t>
-      </w:r>
-      <w:r>
-        <w:rPr>
-          <w:lang w:val="en"/>
-        </w:rPr>
-        <w:t>.</w:t>
-      </w:r>
-    </w:p>
-    <w:p>
-      <w:pPr>
-        <w:pStyle w:val="NormalWeb"/>
-        <w:rPr>
-          <w:lang w:val="en"/>
-        </w:rPr>
-      </w:pPr>
-      <w:r>
-        <w:rPr>
-          <w:rStyle w:val="HTMLCode"/>
-          <w:lang w:val="en"/>
-        </w:rPr>
-        <w:t>:buffer 5</w:t>
-      </w:r>
-      <w:r>
-        <w:rPr>
-          <w:lang w:val="en"/>
-        </w:rPr>
-        <w:t xml:space="preserve"> will switch to buffer number 5. </w:t>
+      <w:proofErr w:type="gramEnd"/>
+    </w:p>
+    <w:p>
+      <w:pPr>
+        <w:spacing w:after="0" w:line="240" w:lineRule="auto"/>
+        <w:rPr>
+          <w:rFonts w:ascii="Times New Roman" w:eastAsia="Times New Roman" w:hAnsi="Times New Roman" w:cs="Times New Roman"/>
+          <w:b/>
+          <w:bCs/>
+          <w:sz w:val="24"/>
+          <w:szCs w:val="24"/>
+          <w:u w:val="single"/>
+          <w:lang w:val="en"/>
+        </w:rPr>
+      </w:pPr>
+      <w:r>
+        <w:rPr>
+          <w:rFonts w:ascii="Times New Roman" w:eastAsia="Times New Roman" w:hAnsi="Times New Roman" w:cs="Times New Roman"/>
+          <w:b/>
+          <w:bCs/>
+          <w:sz w:val="24"/>
+          <w:szCs w:val="24"/>
+          <w:u w:val="single"/>
+          <w:lang w:val="en"/>
+        </w:rPr>
+        <w:t>:</w:t>
       </w:r>
       <w:bookmarkStart w:id="0" w:name="_GoBack"/>
       <w:bookmarkEnd w:id="0"/>
-    </w:p>
-    <w:p>
-      <w:pPr>
-        <w:spacing w:after="0" w:line="240" w:lineRule="auto"/>
-        <w:rPr>
-          <w:rFonts w:ascii="Times New Roman" w:eastAsia="Times New Roman" w:hAnsi="Times New Roman" w:cs="Times New Roman"/>
-          <w:b/>
-          <w:bCs/>
-          <w:sz w:val="24"/>
-          <w:szCs w:val="24"/>
-          <w:u w:val="single"/>
-          <w:lang w:val="en"/>
-        </w:rPr>
-      </w:pPr>
       <w:r>
         <w:rPr>
           <w:rFonts w:ascii="Times New Roman" w:eastAsia="Times New Roman" w:hAnsi="Times New Roman" w:cs="Times New Roman"/>
@@ -1515,6 +2197,163 @@
     </w:sectPr>
   </w:body>
 </w:document>
+</file>
+
+<file path=word/numbering.xml><?xml version="1.0" encoding="utf-8"?>
+<w:numbering xmlns:wpc="http://schemas.microsoft.com/office/word/2010/wordprocessingCanvas" xmlns:mc="http://schemas.openxmlformats.org/markup-compatibility/2006" xmlns:o="urn:schemas-microsoft-com:office:office" xmlns:r="http://schemas.openxmlformats.org/officeDocument/2006/relationships" xmlns:m="http://schemas.openxmlformats.org/officeDocument/2006/math" xmlns:v="urn:schemas-microsoft-com:vml" xmlns:wp14="http://schemas.microsoft.com/office/word/2010/wordprocessingDrawing" xmlns:wp="http://schemas.openxmlformats.org/drawingml/2006/wordprocessingDrawing" xmlns:w10="urn:schemas-microsoft-com:office:word" xmlns:w="http://schemas.openxmlformats.org/wordprocessingml/2006/main" xmlns:w14="http://schemas.microsoft.com/office/word/2010/wordml" xmlns:wpg="http://schemas.microsoft.com/office/word/2010/wordprocessingGroup" xmlns:wpi="http://schemas.microsoft.com/office/word/2010/wordprocessingInk" xmlns:wne="http://schemas.microsoft.com/office/word/2006/wordml" xmlns:wps="http://schemas.microsoft.com/office/word/2010/wordprocessingShape" mc:Ignorable="w14 wp14">
+  <w:abstractNum w:abstractNumId="0">
+    <w:nsid w:val="79B44C87"/>
+    <w:multiLevelType w:val="multilevel"/>
+    <w:tmpl w:val="554EFD1A"/>
+    <w:lvl w:ilvl="0">
+      <w:start w:val="1"/>
+      <w:numFmt w:val="bullet"/>
+      <w:lvlText w:val=""/>
+      <w:lvlJc w:val="left"/>
+      <w:pPr>
+        <w:tabs>
+          <w:tab w:val="num" w:pos="720"/>
+        </w:tabs>
+        <w:ind w:left="720" w:hanging="360"/>
+      </w:pPr>
+      <w:rPr>
+        <w:rFonts w:ascii="Symbol" w:hAnsi="Symbol" w:hint="default"/>
+        <w:sz w:val="20"/>
+      </w:rPr>
+    </w:lvl>
+    <w:lvl w:ilvl="1" w:tentative="1">
+      <w:start w:val="1"/>
+      <w:numFmt w:val="bullet"/>
+      <w:lvlText w:val="o"/>
+      <w:lvlJc w:val="left"/>
+      <w:pPr>
+        <w:tabs>
+          <w:tab w:val="num" w:pos="1440"/>
+        </w:tabs>
+        <w:ind w:left="1440" w:hanging="360"/>
+      </w:pPr>
+      <w:rPr>
+        <w:rFonts w:ascii="Courier New" w:hAnsi="Courier New" w:hint="default"/>
+        <w:sz w:val="20"/>
+      </w:rPr>
+    </w:lvl>
+    <w:lvl w:ilvl="2" w:tentative="1">
+      <w:start w:val="1"/>
+      <w:numFmt w:val="bullet"/>
+      <w:lvlText w:val=""/>
+      <w:lvlJc w:val="left"/>
+      <w:pPr>
+        <w:tabs>
+          <w:tab w:val="num" w:pos="2160"/>
+        </w:tabs>
+        <w:ind w:left="2160" w:hanging="360"/>
+      </w:pPr>
+      <w:rPr>
+        <w:rFonts w:ascii="Wingdings" w:hAnsi="Wingdings" w:hint="default"/>
+        <w:sz w:val="20"/>
+      </w:rPr>
+    </w:lvl>
+    <w:lvl w:ilvl="3" w:tentative="1">
+      <w:start w:val="1"/>
+      <w:numFmt w:val="bullet"/>
+      <w:lvlText w:val=""/>
+      <w:lvlJc w:val="left"/>
+      <w:pPr>
+        <w:tabs>
+          <w:tab w:val="num" w:pos="2880"/>
+        </w:tabs>
+        <w:ind w:left="2880" w:hanging="360"/>
+      </w:pPr>
+      <w:rPr>
+        <w:rFonts w:ascii="Wingdings" w:hAnsi="Wingdings" w:hint="default"/>
+        <w:sz w:val="20"/>
+      </w:rPr>
+    </w:lvl>
+    <w:lvl w:ilvl="4" w:tentative="1">
+      <w:start w:val="1"/>
+      <w:numFmt w:val="bullet"/>
+      <w:lvlText w:val=""/>
+      <w:lvlJc w:val="left"/>
+      <w:pPr>
+        <w:tabs>
+          <w:tab w:val="num" w:pos="3600"/>
+        </w:tabs>
+        <w:ind w:left="3600" w:hanging="360"/>
+      </w:pPr>
+      <w:rPr>
+        <w:rFonts w:ascii="Wingdings" w:hAnsi="Wingdings" w:hint="default"/>
+        <w:sz w:val="20"/>
+      </w:rPr>
+    </w:lvl>
+    <w:lvl w:ilvl="5" w:tentative="1">
+      <w:start w:val="1"/>
+      <w:numFmt w:val="bullet"/>
+      <w:lvlText w:val=""/>
+      <w:lvlJc w:val="left"/>
+      <w:pPr>
+        <w:tabs>
+          <w:tab w:val="num" w:pos="4320"/>
+        </w:tabs>
+        <w:ind w:left="4320" w:hanging="360"/>
+      </w:pPr>
+      <w:rPr>
+        <w:rFonts w:ascii="Wingdings" w:hAnsi="Wingdings" w:hint="default"/>
+        <w:sz w:val="20"/>
+      </w:rPr>
+    </w:lvl>
+    <w:lvl w:ilvl="6" w:tentative="1">
+      <w:start w:val="1"/>
+      <w:numFmt w:val="bullet"/>
+      <w:lvlText w:val=""/>
+      <w:lvlJc w:val="left"/>
+      <w:pPr>
+        <w:tabs>
+          <w:tab w:val="num" w:pos="5040"/>
+        </w:tabs>
+        <w:ind w:left="5040" w:hanging="360"/>
+      </w:pPr>
+      <w:rPr>
+        <w:rFonts w:ascii="Wingdings" w:hAnsi="Wingdings" w:hint="default"/>
+        <w:sz w:val="20"/>
+      </w:rPr>
+    </w:lvl>
+    <w:lvl w:ilvl="7" w:tentative="1">
+      <w:start w:val="1"/>
+      <w:numFmt w:val="bullet"/>
+      <w:lvlText w:val=""/>
+      <w:lvlJc w:val="left"/>
+      <w:pPr>
+        <w:tabs>
+          <w:tab w:val="num" w:pos="5760"/>
+        </w:tabs>
+        <w:ind w:left="5760" w:hanging="360"/>
+      </w:pPr>
+      <w:rPr>
+        <w:rFonts w:ascii="Wingdings" w:hAnsi="Wingdings" w:hint="default"/>
+        <w:sz w:val="20"/>
+      </w:rPr>
+    </w:lvl>
+    <w:lvl w:ilvl="8" w:tentative="1">
+      <w:start w:val="1"/>
+      <w:numFmt w:val="bullet"/>
+      <w:lvlText w:val=""/>
+      <w:lvlJc w:val="left"/>
+      <w:pPr>
+        <w:tabs>
+          <w:tab w:val="num" w:pos="6480"/>
+        </w:tabs>
+        <w:ind w:left="6480" w:hanging="360"/>
+      </w:pPr>
+      <w:rPr>
+        <w:rFonts w:ascii="Wingdings" w:hAnsi="Wingdings" w:hint="default"/>
+        <w:sz w:val="20"/>
+      </w:rPr>
+    </w:lvl>
+  </w:abstractNum>
+  <w:num w:numId="1">
+    <w:abstractNumId w:val="0"/>
+  </w:num>
+</w:numbering>
 </file>
 
 <file path=word/styles.xml><?xml version="1.0" encoding="utf-8"?>
@@ -1732,6 +2571,18 @@
       <w:szCs w:val="24"/>
     </w:rPr>
   </w:style>
+  <w:style w:type="character" w:styleId="Hyperlink">
+    <w:name w:val="Hyperlink"/>
+    <w:basedOn w:val="DefaultParagraphFont"/>
+    <w:uiPriority w:val="99"/>
+    <w:semiHidden/>
+    <w:unhideWhenUsed/>
+    <w:rsid w:val="00D5213F"/>
+    <w:rPr>
+      <w:color w:val="0000FF"/>
+      <w:u w:val="single"/>
+    </w:rPr>
+  </w:style>
 </w:styles>
 </file>
 
@@ -1948,6 +2799,18 @@
       <w:rFonts w:ascii="Times New Roman" w:eastAsia="Times New Roman" w:hAnsi="Times New Roman" w:cs="Times New Roman"/>
       <w:sz w:val="24"/>
       <w:szCs w:val="24"/>
+    </w:rPr>
+  </w:style>
+  <w:style w:type="character" w:styleId="Hyperlink">
+    <w:name w:val="Hyperlink"/>
+    <w:basedOn w:val="DefaultParagraphFont"/>
+    <w:uiPriority w:val="99"/>
+    <w:semiHidden/>
+    <w:unhideWhenUsed/>
+    <w:rsid w:val="00D5213F"/>
+    <w:rPr>
+      <w:color w:val="0000FF"/>
+      <w:u w:val="single"/>
     </w:rPr>
   </w:style>
 </w:styles>

</xml_diff>